<commit_message>
read me updated ish, still need to decide work distribution
</commit_message>
<xml_diff>
--- a/cs260_4/readme.docx
+++ b/cs260_4/readme.docx
@@ -16,15 +16,15 @@
         <w:tblLook w:val="04A0" w:firstRow="1" w:lastRow="0" w:firstColumn="1" w:lastColumn="0" w:noHBand="0" w:noVBand="1"/>
       </w:tblPr>
       <w:tblGrid>
-        <w:gridCol w:w="2253"/>
-        <w:gridCol w:w="861"/>
-        <w:gridCol w:w="1276"/>
-        <w:gridCol w:w="4626"/>
+        <w:gridCol w:w="1822"/>
+        <w:gridCol w:w="1065"/>
+        <w:gridCol w:w="1224"/>
+        <w:gridCol w:w="4915"/>
       </w:tblGrid>
       <w:tr>
         <w:tc>
           <w:tcPr>
-            <w:tcW w:w="2253" w:type="dxa"/>
+            <w:tcW w:w="1822" w:type="dxa"/>
           </w:tcPr>
           <w:p>
             <w:pPr>
@@ -44,7 +44,7 @@
         </w:tc>
         <w:tc>
           <w:tcPr>
-            <w:tcW w:w="861" w:type="dxa"/>
+            <w:tcW w:w="1065" w:type="dxa"/>
           </w:tcPr>
           <w:p>
             <w:pPr>
@@ -64,7 +64,7 @@
         </w:tc>
         <w:tc>
           <w:tcPr>
-            <w:tcW w:w="1276" w:type="dxa"/>
+            <w:tcW w:w="1224" w:type="dxa"/>
           </w:tcPr>
           <w:p>
             <w:pPr>
@@ -84,7 +84,7 @@
         </w:tc>
         <w:tc>
           <w:tcPr>
-            <w:tcW w:w="4626" w:type="dxa"/>
+            <w:tcW w:w="4915" w:type="dxa"/>
           </w:tcPr>
           <w:p>
             <w:pPr>
@@ -144,7 +144,7 @@
       <w:tr>
         <w:tc>
           <w:tcPr>
-            <w:tcW w:w="2253" w:type="dxa"/>
+            <w:tcW w:w="1822" w:type="dxa"/>
           </w:tcPr>
           <w:p>
             <w:r>
@@ -154,7 +154,7 @@
         </w:tc>
         <w:tc>
           <w:tcPr>
-            <w:tcW w:w="861" w:type="dxa"/>
+            <w:tcW w:w="1065" w:type="dxa"/>
           </w:tcPr>
           <w:p>
             <w:proofErr w:type="spellStart"/>
@@ -166,7 +166,7 @@
         </w:tc>
         <w:tc>
           <w:tcPr>
-            <w:tcW w:w="1276" w:type="dxa"/>
+            <w:tcW w:w="1224" w:type="dxa"/>
           </w:tcPr>
           <w:p>
             <w:r>
@@ -176,7 +176,7 @@
         </w:tc>
         <w:tc>
           <w:tcPr>
-            <w:tcW w:w="4626" w:type="dxa"/>
+            <w:tcW w:w="4915" w:type="dxa"/>
           </w:tcPr>
           <w:p>
             <w:pPr>
@@ -203,41 +203,26 @@
               <w:t>Dead-reckoning</w:t>
             </w:r>
             <w:proofErr w:type="gramEnd"/>
+            <w:r>
+              <w:t xml:space="preserve"> (with Javier)</w:t>
+            </w:r>
           </w:p>
           <w:p>
             <w:pPr>
               <w:pStyle w:val="ListParagraph"/>
               <w:numPr>
-                <w:ilvl w:val="1"/>
+                <w:ilvl w:val="0"/>
                 <w:numId w:val="1"/>
               </w:numPr>
             </w:pPr>
             <w:r>
-              <w:t>Prediction</w:t>
-            </w:r>
-          </w:p>
-          <w:p>
-            <w:pPr>
-              <w:pStyle w:val="ListParagraph"/>
-              <w:numPr>
-                <w:ilvl w:val="1"/>
-                <w:numId w:val="1"/>
-              </w:numPr>
-            </w:pPr>
-            <w:r>
-              <w:t>Inaccuracy handling</w:t>
-            </w:r>
-          </w:p>
-          <w:p>
-            <w:pPr>
-              <w:pStyle w:val="ListParagraph"/>
-              <w:numPr>
-                <w:ilvl w:val="1"/>
-                <w:numId w:val="1"/>
-              </w:numPr>
-            </w:pPr>
-            <w:r>
-              <w:t>Synchronization of game objects and data</w:t>
+              <w:t xml:space="preserve">UDP sending and receiving (with </w:t>
+            </w:r>
+            <w:r>
+              <w:t>Edwin</w:t>
+            </w:r>
+            <w:r>
+              <w:t>)</w:t>
             </w:r>
           </w:p>
         </w:tc>
@@ -245,17 +230,23 @@
       <w:tr>
         <w:tc>
           <w:tcPr>
-            <w:tcW w:w="2253" w:type="dxa"/>
+            <w:tcW w:w="1822" w:type="dxa"/>
           </w:tcPr>
           <w:p>
             <w:r>
-              <w:t>Edwin Khoo Bing Shen</w:t>
+              <w:t xml:space="preserve">Edwin Khoo </w:t>
+            </w:r>
+            <w:r>
+              <w:br/>
+            </w:r>
+            <w:r>
+              <w:t>Bing Shen</w:t>
             </w:r>
           </w:p>
         </w:tc>
         <w:tc>
           <w:tcPr>
-            <w:tcW w:w="861" w:type="dxa"/>
+            <w:tcW w:w="1065" w:type="dxa"/>
           </w:tcPr>
           <w:p>
             <w:proofErr w:type="spellStart"/>
@@ -267,7 +258,7 @@
         </w:tc>
         <w:tc>
           <w:tcPr>
-            <w:tcW w:w="1276" w:type="dxa"/>
+            <w:tcW w:w="1224" w:type="dxa"/>
           </w:tcPr>
           <w:p>
             <w:r>
@@ -277,7 +268,7 @@
         </w:tc>
         <w:tc>
           <w:tcPr>
-            <w:tcW w:w="4626" w:type="dxa"/>
+            <w:tcW w:w="4915" w:type="dxa"/>
           </w:tcPr>
           <w:p>
             <w:pPr>
@@ -289,6 +280,9 @@
             </w:pPr>
             <w:r>
               <w:t>UDP sending and receiving</w:t>
+            </w:r>
+            <w:r>
+              <w:t xml:space="preserve"> (with Jia-Han)</w:t>
             </w:r>
           </w:p>
           <w:p>
@@ -343,6 +337,95 @@
           </w:p>
         </w:tc>
       </w:tr>
+      <w:tr>
+        <w:tc>
+          <w:tcPr>
+            <w:tcW w:w="1822" w:type="dxa"/>
+          </w:tcPr>
+          <w:p>
+            <w:r>
+              <w:t xml:space="preserve">Javier Foo </w:t>
+            </w:r>
+          </w:p>
+        </w:tc>
+        <w:tc>
+          <w:tcPr>
+            <w:tcW w:w="1065" w:type="dxa"/>
+          </w:tcPr>
+          <w:p>
+            <w:proofErr w:type="spellStart"/>
+            <w:r>
+              <w:t>javier.foo</w:t>
+            </w:r>
+            <w:proofErr w:type="spellEnd"/>
+          </w:p>
+        </w:tc>
+        <w:tc>
+          <w:tcPr>
+            <w:tcW w:w="1224" w:type="dxa"/>
+          </w:tcPr>
+          <w:p/>
+        </w:tc>
+        <w:tc>
+          <w:tcPr>
+            <w:tcW w:w="4915" w:type="dxa"/>
+          </w:tcPr>
+          <w:p>
+            <w:pPr>
+              <w:pStyle w:val="ListParagraph"/>
+              <w:numPr>
+                <w:ilvl w:val="0"/>
+                <w:numId w:val="2"/>
+              </w:numPr>
+            </w:pPr>
+            <w:r>
+              <w:t xml:space="preserve">Dead-reckoning (with </w:t>
+            </w:r>
+            <w:r>
+              <w:t>Jia-Han</w:t>
+            </w:r>
+            <w:r>
+              <w:t>)</w:t>
+            </w:r>
+          </w:p>
+          <w:p>
+            <w:pPr>
+              <w:pStyle w:val="ListParagraph"/>
+              <w:numPr>
+                <w:ilvl w:val="1"/>
+                <w:numId w:val="2"/>
+              </w:numPr>
+            </w:pPr>
+            <w:r>
+              <w:t>Prediction</w:t>
+            </w:r>
+          </w:p>
+          <w:p>
+            <w:pPr>
+              <w:pStyle w:val="ListParagraph"/>
+              <w:numPr>
+                <w:ilvl w:val="1"/>
+                <w:numId w:val="2"/>
+              </w:numPr>
+            </w:pPr>
+            <w:r>
+              <w:t>Inaccuracy handling</w:t>
+            </w:r>
+          </w:p>
+          <w:p>
+            <w:pPr>
+              <w:pStyle w:val="ListParagraph"/>
+              <w:numPr>
+                <w:ilvl w:val="1"/>
+                <w:numId w:val="2"/>
+              </w:numPr>
+            </w:pPr>
+            <w:r>
+              <w:t>Synchronization of game objects and data</w:t>
+            </w:r>
+          </w:p>
+        </w:tc>
+      </w:tr>
     </w:tbl>
     <w:p/>
     <w:p>
@@ -558,15 +641,6 @@
       <w:r>
         <w:t>, code we neither authored nor dare to touch.</w:t>
       </w:r>
-    </w:p>
-    <w:p>
-      <w:pPr>
-        <w:pStyle w:val="ListParagraph"/>
-        <w:numPr>
-          <w:ilvl w:val="0"/>
-          <w:numId w:val="4"/>
-        </w:numPr>
-      </w:pPr>
     </w:p>
     <w:sectPr>
       <w:pgSz w:w="11906" w:h="16838"/>

</xml_diff>

<commit_message>
added javier's dp id
</commit_message>
<xml_diff>
--- a/cs260_4/readme.docx
+++ b/cs260_4/readme.docx
@@ -113,23 +113,7 @@
                 <w:b/>
                 <w:bCs/>
               </w:rPr>
-              <w:t>(</w:t>
-            </w:r>
-            <w:proofErr w:type="gramStart"/>
-            <w:r>
-              <w:rPr>
-                <w:b/>
-                <w:bCs/>
-              </w:rPr>
-              <w:t>i.e.</w:t>
-            </w:r>
-            <w:proofErr w:type="gramEnd"/>
-            <w:r>
-              <w:rPr>
-                <w:b/>
-                <w:bCs/>
-              </w:rPr>
-              <w:t xml:space="preserve"> what each individual was in charge of. Everyone touched everything</w:t>
+              <w:t>(i.e. what each individual was in charge of. Everyone touched everything</w:t>
             </w:r>
             <w:r>
               <w:rPr>
@@ -157,11 +141,9 @@
             <w:tcW w:w="1065" w:type="dxa"/>
           </w:tcPr>
           <w:p>
-            <w:proofErr w:type="spellStart"/>
             <w:r>
               <w:t>j.lim</w:t>
             </w:r>
-            <w:proofErr w:type="spellEnd"/>
           </w:p>
         </w:tc>
         <w:tc>
@@ -198,11 +180,9 @@
                 <w:numId w:val="1"/>
               </w:numPr>
             </w:pPr>
-            <w:proofErr w:type="gramStart"/>
             <w:r>
               <w:t>Dead-reckoning</w:t>
             </w:r>
-            <w:proofErr w:type="gramEnd"/>
             <w:r>
               <w:t xml:space="preserve"> (with Javier)</w:t>
             </w:r>
@@ -216,13 +196,7 @@
               </w:numPr>
             </w:pPr>
             <w:r>
-              <w:t xml:space="preserve">UDP sending and receiving (with </w:t>
-            </w:r>
-            <w:r>
-              <w:t>Edwin</w:t>
-            </w:r>
-            <w:r>
-              <w:t>)</w:t>
+              <w:t>UDP sending and receiving (with Edwin)</w:t>
             </w:r>
           </w:p>
         </w:tc>
@@ -249,11 +223,9 @@
             <w:tcW w:w="1065" w:type="dxa"/>
           </w:tcPr>
           <w:p>
-            <w:proofErr w:type="spellStart"/>
             <w:r>
               <w:t>b.khoo</w:t>
             </w:r>
-            <w:proofErr w:type="spellEnd"/>
           </w:p>
         </w:tc>
         <w:tc>
@@ -293,11 +265,9 @@
                 <w:numId w:val="2"/>
               </w:numPr>
             </w:pPr>
-            <w:proofErr w:type="gramStart"/>
             <w:r>
               <w:t>Lock-step</w:t>
             </w:r>
-            <w:proofErr w:type="gramEnd"/>
           </w:p>
           <w:p>
             <w:pPr>
@@ -353,18 +323,20 @@
             <w:tcW w:w="1065" w:type="dxa"/>
           </w:tcPr>
           <w:p>
-            <w:proofErr w:type="spellStart"/>
             <w:r>
               <w:t>javier.foo</w:t>
             </w:r>
-            <w:proofErr w:type="spellEnd"/>
           </w:p>
         </w:tc>
         <w:tc>
           <w:tcPr>
             <w:tcW w:w="1224" w:type="dxa"/>
           </w:tcPr>
-          <w:p/>
+          <w:p>
+            <w:r>
+              <w:t>440002318</w:t>
+            </w:r>
+          </w:p>
         </w:tc>
         <w:tc>
           <w:tcPr>
@@ -379,13 +351,7 @@
               </w:numPr>
             </w:pPr>
             <w:r>
-              <w:t xml:space="preserve">Dead-reckoning (with </w:t>
-            </w:r>
-            <w:r>
-              <w:t>Jia-Han</w:t>
-            </w:r>
-            <w:r>
-              <w:t>)</w:t>
+              <w:t>Dead-reckoning (with Jia-Han)</w:t>
             </w:r>
           </w:p>
           <w:p>
@@ -631,15 +597,7 @@
         </w:numPr>
       </w:pPr>
       <w:r>
-        <w:t xml:space="preserve">Warnings are from </w:t>
-      </w:r>
-      <w:proofErr w:type="spellStart"/>
-      <w:r>
-        <w:t>glm</w:t>
-      </w:r>
-      <w:proofErr w:type="spellEnd"/>
-      <w:r>
-        <w:t>, code we neither authored nor dare to touch.</w:t>
+        <w:t>Warnings are from glm, code we neither authored nor dare to touch.</w:t>
       </w:r>
     </w:p>
     <w:sectPr>

</xml_diff>

<commit_message>
updated readme for readability - revert if yall prefer the previous one
</commit_message>
<xml_diff>
--- a/cs260_4/readme.docx
+++ b/cs260_4/readme.docx
@@ -98,22 +98,54 @@
                 <w:b/>
                 <w:bCs/>
               </w:rPr>
-              <w:t>Key Responsibilities in the area of Networking</w:t>
-            </w:r>
-          </w:p>
-          <w:p>
-            <w:pPr>
+              <w:t xml:space="preserve">Key Responsibilities </w:t>
+            </w:r>
+            <w:proofErr w:type="gramStart"/>
+            <w:r>
               <w:rPr>
                 <w:b/>
                 <w:bCs/>
               </w:rPr>
-            </w:pPr>
+              <w:t>in the area of</w:t>
+            </w:r>
+            <w:proofErr w:type="gramEnd"/>
             <w:r>
               <w:rPr>
                 <w:b/>
                 <w:bCs/>
               </w:rPr>
-              <w:t>(i.e. what each individual was in charge of. Everyone touched everything</w:t>
+              <w:t xml:space="preserve"> Networking</w:t>
+            </w:r>
+          </w:p>
+          <w:p>
+            <w:pPr>
+              <w:rPr>
+                <w:b/>
+                <w:bCs/>
+              </w:rPr>
+            </w:pPr>
+            <w:r>
+              <w:rPr>
+                <w:b/>
+                <w:bCs/>
+              </w:rPr>
+              <w:t>(</w:t>
+            </w:r>
+            <w:proofErr w:type="gramStart"/>
+            <w:r>
+              <w:rPr>
+                <w:b/>
+                <w:bCs/>
+              </w:rPr>
+              <w:t>i.e.</w:t>
+            </w:r>
+            <w:proofErr w:type="gramEnd"/>
+            <w:r>
+              <w:rPr>
+                <w:b/>
+                <w:bCs/>
+              </w:rPr>
+              <w:t xml:space="preserve"> what each individual was in charge of. Everyone touched everything</w:t>
             </w:r>
             <w:r>
               <w:rPr>
@@ -141,9 +173,11 @@
             <w:tcW w:w="1065" w:type="dxa"/>
           </w:tcPr>
           <w:p>
+            <w:proofErr w:type="spellStart"/>
             <w:r>
               <w:t>j.lim</w:t>
             </w:r>
+            <w:proofErr w:type="spellEnd"/>
           </w:p>
         </w:tc>
         <w:tc>
@@ -180,9 +214,11 @@
                 <w:numId w:val="1"/>
               </w:numPr>
             </w:pPr>
+            <w:proofErr w:type="gramStart"/>
             <w:r>
               <w:t>Dead-reckoning</w:t>
             </w:r>
+            <w:proofErr w:type="gramEnd"/>
             <w:r>
               <w:t xml:space="preserve"> (with Javier)</w:t>
             </w:r>
@@ -223,9 +259,11 @@
             <w:tcW w:w="1065" w:type="dxa"/>
           </w:tcPr>
           <w:p>
+            <w:proofErr w:type="spellStart"/>
             <w:r>
               <w:t>b.khoo</w:t>
             </w:r>
+            <w:proofErr w:type="spellEnd"/>
           </w:p>
         </w:tc>
         <w:tc>
@@ -265,9 +303,11 @@
                 <w:numId w:val="2"/>
               </w:numPr>
             </w:pPr>
+            <w:proofErr w:type="gramStart"/>
             <w:r>
               <w:t>Lock-step</w:t>
             </w:r>
+            <w:proofErr w:type="gramEnd"/>
           </w:p>
           <w:p>
             <w:pPr>
@@ -323,9 +363,11 @@
             <w:tcW w:w="1065" w:type="dxa"/>
           </w:tcPr>
           <w:p>
+            <w:proofErr w:type="spellStart"/>
             <w:r>
               <w:t>javier.foo</w:t>
             </w:r>
+            <w:proofErr w:type="spellEnd"/>
           </w:p>
         </w:tc>
         <w:tc>
@@ -433,50 +475,360 @@
         <w:t>All info:</w:t>
       </w:r>
       <w:r>
-        <w:br/>
-        <w:t>1 char- game end status</w:t>
-      </w:r>
-      <w:r>
-        <w:t xml:space="preserve">:       </w:t>
-      </w:r>
-      <w:r>
-        <w:t>“0” if game is ongoing, else “1”</w:t>
-      </w:r>
-      <w:r>
-        <w:br/>
-        <w:t>1 char- score update status</w:t>
-      </w:r>
-      <w:r>
-        <w:t xml:space="preserve">: </w:t>
-      </w:r>
-      <w:r>
-        <w:t>“1” if score is to be updated, else “0”</w:t>
-      </w:r>
-      <w:r>
-        <w:br/>
-        <w:t>1 char- ball update status</w:t>
-      </w:r>
-      <w:r>
-        <w:t xml:space="preserve">:    </w:t>
-      </w:r>
-      <w:r>
-        <w:t>“1” if ball data is to be updated, else “0”</w:t>
-      </w:r>
-      <w:r>
-        <w:br/>
-        <w:t>2 floats- player position</w:t>
-      </w:r>
-      <w:r>
-        <w:br/>
-      </w:r>
-      <w:r>
-        <w:t>2 floats- ball position</w:t>
-      </w:r>
-      <w:r>
-        <w:br/>
-        <w:t>2 floats- ball velocity</w:t>
+        <w:t xml:space="preserve"> </w:t>
       </w:r>
     </w:p>
+    <w:tbl>
+      <w:tblPr>
+        <w:tblStyle w:val="TableGrid"/>
+        <w:tblW w:w="7769" w:type="dxa"/>
+        <w:tblInd w:w="1440" w:type="dxa"/>
+        <w:tblLook w:val="04A0" w:firstRow="1" w:lastRow="0" w:firstColumn="1" w:lastColumn="0" w:noHBand="0" w:noVBand="1"/>
+      </w:tblPr>
+      <w:tblGrid>
+        <w:gridCol w:w="2459"/>
+        <w:gridCol w:w="2523"/>
+        <w:gridCol w:w="2787"/>
+      </w:tblGrid>
+      <w:tr>
+        <w:tc>
+          <w:tcPr>
+            <w:tcW w:w="2459" w:type="dxa"/>
+          </w:tcPr>
+          <w:p>
+            <w:pPr>
+              <w:pStyle w:val="ListParagraph"/>
+              <w:ind w:left="0"/>
+              <w:rPr>
+                <w:b/>
+                <w:bCs/>
+              </w:rPr>
+            </w:pPr>
+            <w:r>
+              <w:rPr>
+                <w:b/>
+                <w:bCs/>
+              </w:rPr>
+              <w:t>Type</w:t>
+            </w:r>
+          </w:p>
+        </w:tc>
+        <w:tc>
+          <w:tcPr>
+            <w:tcW w:w="2523" w:type="dxa"/>
+          </w:tcPr>
+          <w:p>
+            <w:pPr>
+              <w:pStyle w:val="ListParagraph"/>
+              <w:ind w:left="0"/>
+              <w:rPr>
+                <w:b/>
+                <w:bCs/>
+              </w:rPr>
+            </w:pPr>
+            <w:r>
+              <w:rPr>
+                <w:b/>
+                <w:bCs/>
+              </w:rPr>
+              <w:t>Variable</w:t>
+            </w:r>
+          </w:p>
+        </w:tc>
+        <w:tc>
+          <w:tcPr>
+            <w:tcW w:w="2787" w:type="dxa"/>
+          </w:tcPr>
+          <w:p>
+            <w:pPr>
+              <w:pStyle w:val="ListParagraph"/>
+              <w:ind w:left="0"/>
+              <w:rPr>
+                <w:b/>
+                <w:bCs/>
+              </w:rPr>
+            </w:pPr>
+            <w:r>
+              <w:rPr>
+                <w:b/>
+                <w:bCs/>
+              </w:rPr>
+              <w:t>Details</w:t>
+            </w:r>
+          </w:p>
+        </w:tc>
+      </w:tr>
+      <w:tr>
+        <w:tc>
+          <w:tcPr>
+            <w:tcW w:w="2459" w:type="dxa"/>
+          </w:tcPr>
+          <w:p>
+            <w:pPr>
+              <w:pStyle w:val="ListParagraph"/>
+              <w:ind w:left="0"/>
+            </w:pPr>
+            <w:r>
+              <w:t>1 char</w:t>
+            </w:r>
+          </w:p>
+        </w:tc>
+        <w:tc>
+          <w:tcPr>
+            <w:tcW w:w="2523" w:type="dxa"/>
+          </w:tcPr>
+          <w:p>
+            <w:pPr>
+              <w:pStyle w:val="ListParagraph"/>
+              <w:ind w:left="0"/>
+            </w:pPr>
+            <w:r>
+              <w:t>Game End</w:t>
+            </w:r>
+          </w:p>
+        </w:tc>
+        <w:tc>
+          <w:tcPr>
+            <w:tcW w:w="2787" w:type="dxa"/>
+          </w:tcPr>
+          <w:p>
+            <w:pPr>
+              <w:pStyle w:val="ListParagraph"/>
+              <w:ind w:left="0"/>
+            </w:pPr>
+            <w:r>
+              <w:t>0 if game is ongoing, else 1</w:t>
+            </w:r>
+          </w:p>
+        </w:tc>
+      </w:tr>
+      <w:tr>
+        <w:tc>
+          <w:tcPr>
+            <w:tcW w:w="2459" w:type="dxa"/>
+          </w:tcPr>
+          <w:p>
+            <w:pPr>
+              <w:pStyle w:val="ListParagraph"/>
+              <w:ind w:left="0"/>
+            </w:pPr>
+            <w:r>
+              <w:t>1 char</w:t>
+            </w:r>
+          </w:p>
+        </w:tc>
+        <w:tc>
+          <w:tcPr>
+            <w:tcW w:w="2523" w:type="dxa"/>
+          </w:tcPr>
+          <w:p>
+            <w:pPr>
+              <w:pStyle w:val="ListParagraph"/>
+              <w:ind w:left="0"/>
+            </w:pPr>
+            <w:r>
+              <w:t>Score Update</w:t>
+            </w:r>
+          </w:p>
+        </w:tc>
+        <w:tc>
+          <w:tcPr>
+            <w:tcW w:w="2787" w:type="dxa"/>
+          </w:tcPr>
+          <w:p>
+            <w:pPr>
+              <w:pStyle w:val="ListParagraph"/>
+              <w:ind w:left="0"/>
+            </w:pPr>
+            <w:r>
+              <w:t>1 if score updated, else 0</w:t>
+            </w:r>
+          </w:p>
+        </w:tc>
+      </w:tr>
+      <w:tr>
+        <w:tc>
+          <w:tcPr>
+            <w:tcW w:w="2459" w:type="dxa"/>
+          </w:tcPr>
+          <w:p>
+            <w:pPr>
+              <w:pStyle w:val="ListParagraph"/>
+              <w:ind w:left="0"/>
+            </w:pPr>
+            <w:r>
+              <w:t>1 char</w:t>
+            </w:r>
+          </w:p>
+        </w:tc>
+        <w:tc>
+          <w:tcPr>
+            <w:tcW w:w="2523" w:type="dxa"/>
+          </w:tcPr>
+          <w:p>
+            <w:pPr>
+              <w:pStyle w:val="ListParagraph"/>
+              <w:ind w:left="0"/>
+            </w:pPr>
+            <w:r>
+              <w:t>Ball Update</w:t>
+            </w:r>
+          </w:p>
+        </w:tc>
+        <w:tc>
+          <w:tcPr>
+            <w:tcW w:w="2787" w:type="dxa"/>
+          </w:tcPr>
+          <w:p>
+            <w:pPr>
+              <w:pStyle w:val="ListParagraph"/>
+              <w:ind w:left="0"/>
+            </w:pPr>
+            <w:r>
+              <w:t>1 if ball data updated, else 0</w:t>
+            </w:r>
+          </w:p>
+        </w:tc>
+      </w:tr>
+      <w:tr>
+        <w:tc>
+          <w:tcPr>
+            <w:tcW w:w="2459" w:type="dxa"/>
+          </w:tcPr>
+          <w:p>
+            <w:pPr>
+              <w:pStyle w:val="ListParagraph"/>
+              <w:ind w:left="0"/>
+            </w:pPr>
+            <w:r>
+              <w:t>2 floats</w:t>
+            </w:r>
+          </w:p>
+        </w:tc>
+        <w:tc>
+          <w:tcPr>
+            <w:tcW w:w="2523" w:type="dxa"/>
+          </w:tcPr>
+          <w:p>
+            <w:pPr>
+              <w:pStyle w:val="ListParagraph"/>
+              <w:ind w:left="0"/>
+            </w:pPr>
+            <w:r>
+              <w:t>Player Position</w:t>
+            </w:r>
+          </w:p>
+        </w:tc>
+        <w:tc>
+          <w:tcPr>
+            <w:tcW w:w="2787" w:type="dxa"/>
+          </w:tcPr>
+          <w:p>
+            <w:pPr>
+              <w:pStyle w:val="ListParagraph"/>
+              <w:ind w:left="0"/>
+            </w:pPr>
+            <w:r>
+              <w:t>X and Y coordinates</w:t>
+            </w:r>
+          </w:p>
+        </w:tc>
+      </w:tr>
+      <w:tr>
+        <w:tc>
+          <w:tcPr>
+            <w:tcW w:w="2459" w:type="dxa"/>
+          </w:tcPr>
+          <w:p>
+            <w:pPr>
+              <w:pStyle w:val="ListParagraph"/>
+              <w:ind w:left="0"/>
+            </w:pPr>
+            <w:r>
+              <w:t>2 floats</w:t>
+            </w:r>
+          </w:p>
+        </w:tc>
+        <w:tc>
+          <w:tcPr>
+            <w:tcW w:w="2523" w:type="dxa"/>
+          </w:tcPr>
+          <w:p>
+            <w:pPr>
+              <w:pStyle w:val="ListParagraph"/>
+              <w:ind w:left="0"/>
+            </w:pPr>
+            <w:r>
+              <w:t>Ball Position</w:t>
+            </w:r>
+          </w:p>
+        </w:tc>
+        <w:tc>
+          <w:tcPr>
+            <w:tcW w:w="2787" w:type="dxa"/>
+          </w:tcPr>
+          <w:p>
+            <w:pPr>
+              <w:pStyle w:val="ListParagraph"/>
+              <w:ind w:left="0"/>
+            </w:pPr>
+            <w:r>
+              <w:t>X and Y</w:t>
+            </w:r>
+            <w:r>
+              <w:t xml:space="preserve"> coordinates</w:t>
+            </w:r>
+          </w:p>
+        </w:tc>
+      </w:tr>
+      <w:tr>
+        <w:tc>
+          <w:tcPr>
+            <w:tcW w:w="2459" w:type="dxa"/>
+          </w:tcPr>
+          <w:p>
+            <w:pPr>
+              <w:pStyle w:val="ListParagraph"/>
+              <w:ind w:left="0"/>
+            </w:pPr>
+            <w:r>
+              <w:t>2 floats</w:t>
+            </w:r>
+          </w:p>
+        </w:tc>
+        <w:tc>
+          <w:tcPr>
+            <w:tcW w:w="2523" w:type="dxa"/>
+          </w:tcPr>
+          <w:p>
+            <w:pPr>
+              <w:pStyle w:val="ListParagraph"/>
+              <w:ind w:left="0"/>
+            </w:pPr>
+            <w:r>
+              <w:t>Ball Velocity</w:t>
+            </w:r>
+          </w:p>
+        </w:tc>
+        <w:tc>
+          <w:tcPr>
+            <w:tcW w:w="2787" w:type="dxa"/>
+          </w:tcPr>
+          <w:p>
+            <w:pPr>
+              <w:pStyle w:val="ListParagraph"/>
+              <w:ind w:left="0"/>
+            </w:pPr>
+            <w:r>
+              <w:t>X and Y</w:t>
+            </w:r>
+            <w:r>
+              <w:t xml:space="preserve"> velocity</w:t>
+            </w:r>
+          </w:p>
+        </w:tc>
+      </w:tr>
+    </w:tbl>
     <w:p>
       <w:pPr>
         <w:pStyle w:val="ListParagraph"/>
@@ -558,7 +910,15 @@
         </w:numPr>
       </w:pPr>
       <w:r>
-        <w:t>Ball going out of bounds. Score update status would be set to “1” here and every other player would add 1 to their score.</w:t>
+        <w:t xml:space="preserve">Ball going out of bounds. Score update status would be set to “1” here and every </w:t>
+      </w:r>
+      <w:proofErr w:type="gramStart"/>
+      <w:r>
+        <w:t>other</w:t>
+      </w:r>
+      <w:proofErr w:type="gramEnd"/>
+      <w:r>
+        <w:t xml:space="preserve"> player would add 1 to their score.</w:t>
       </w:r>
     </w:p>
     <w:p>
@@ -597,7 +957,15 @@
         </w:numPr>
       </w:pPr>
       <w:r>
-        <w:t>Warnings are from glm, code we neither authored nor dare to touch.</w:t>
+        <w:t xml:space="preserve">Warnings are from </w:t>
+      </w:r>
+      <w:proofErr w:type="spellStart"/>
+      <w:r>
+        <w:t>glm</w:t>
+      </w:r>
+      <w:proofErr w:type="spellEnd"/>
+      <w:r>
+        <w:t>, code we neither authored nor dare to touch.</w:t>
       </w:r>
     </w:p>
     <w:sectPr>

</xml_diff>